<commit_message>
Ajout du lien XML dans le fichier projet_dll_star.docx
</commit_message>
<xml_diff>
--- a/utiles/projet_dll_start.docx
+++ b/utiles/projet_dll_start.docx
@@ -19,10 +19,39 @@
           <w:szCs w:val="40"/>
           <w:u w:val="single"/>
         </w:rPr>
-        <w:t>PROJET DLL – Brain storming</w:t>
-      </w:r>
-      <w:bookmarkStart w:id="0" w:name="_GoBack"/>
-      <w:bookmarkEnd w:id="0"/>
+        <w:t xml:space="preserve">PROJET DLL – </w:t>
+      </w:r>
+      <w:proofErr w:type="spellStart"/>
+      <w:r>
+        <w:rPr>
+          <w:b/>
+          <w:sz w:val="40"/>
+          <w:szCs w:val="40"/>
+          <w:u w:val="single"/>
+        </w:rPr>
+        <w:t>Brain</w:t>
+      </w:r>
+      <w:proofErr w:type="spellEnd"/>
+      <w:r>
+        <w:rPr>
+          <w:b/>
+          <w:sz w:val="40"/>
+          <w:szCs w:val="40"/>
+          <w:u w:val="single"/>
+        </w:rPr>
+        <w:t xml:space="preserve"> </w:t>
+      </w:r>
+      <w:proofErr w:type="spellStart"/>
+      <w:r>
+        <w:rPr>
+          <w:b/>
+          <w:sz w:val="40"/>
+          <w:szCs w:val="40"/>
+          <w:u w:val="single"/>
+        </w:rPr>
+        <w:t>storming</w:t>
+      </w:r>
+      <w:proofErr w:type="spellEnd"/>
     </w:p>
     <w:p>
       <w:pPr>
@@ -37,7 +66,7 @@
     </w:p>
     <w:p>
       <w:pPr>
-        <w:pStyle w:val="ListParagraph"/>
+        <w:pStyle w:val="Paragraphedeliste"/>
         <w:numPr>
           <w:ilvl w:val="0"/>
           <w:numId w:val="1"/>
@@ -52,7 +81,7 @@
     </w:p>
     <w:p>
       <w:pPr>
-        <w:pStyle w:val="ListParagraph"/>
+        <w:pStyle w:val="Paragraphedeliste"/>
         <w:numPr>
           <w:ilvl w:val="0"/>
           <w:numId w:val="1"/>
@@ -64,7 +93,7 @@
     </w:p>
     <w:p>
       <w:pPr>
-        <w:pStyle w:val="ListParagraph"/>
+        <w:pStyle w:val="Paragraphedeliste"/>
         <w:numPr>
           <w:ilvl w:val="0"/>
           <w:numId w:val="1"/>
@@ -76,26 +105,56 @@
     </w:p>
     <w:p>
       <w:pPr>
-        <w:pStyle w:val="ListParagraph"/>
+        <w:pStyle w:val="Paragraphedeliste"/>
         <w:numPr>
           <w:ilvl w:val="0"/>
           <w:numId w:val="1"/>
         </w:numPr>
       </w:pPr>
       <w:r>
-        <w:t>Répertoire Javascript</w:t>
-      </w:r>
+        <w:t xml:space="preserve">Répertoire </w:t>
+      </w:r>
+      <w:proofErr w:type="spellStart"/>
+      <w:r>
+        <w:t>Javascript</w:t>
+      </w:r>
+      <w:proofErr w:type="spellEnd"/>
     </w:p>
     <w:p>
       <w:pPr>
-        <w:pStyle w:val="ListParagraph"/>
+        <w:pStyle w:val="Paragraphedeliste"/>
         <w:numPr>
           <w:ilvl w:val="0"/>
           <w:numId w:val="1"/>
         </w:numPr>
       </w:pPr>
       <w:r>
-        <w:t>Fichier manifest</w:t>
+        <w:t xml:space="preserve">Fichier </w:t>
+      </w:r>
+      <w:proofErr w:type="spellStart"/>
+      <w:r>
+        <w:t>manifest</w:t>
+      </w:r>
+      <w:proofErr w:type="spellEnd"/>
+    </w:p>
+    <w:p/>
+    <w:p>
+      <w:r>
+        <w:t xml:space="preserve">Voici le lien où récupérer le fichier XML sur lequel travailler : </w:t>
+      </w:r>
+      <w:r>
+        <w:rPr>
+          <w:highlight w:val="red"/>
+        </w:rPr>
+        <w:t>http://www.kazer.org/t</w:t>
+      </w:r>
+      <w:bookmarkStart w:id="0" w:name="_GoBack"/>
+      <w:bookmarkEnd w:id="0"/>
+      <w:r>
+        <w:rPr>
+          <w:highlight w:val="red"/>
+        </w:rPr>
+        <w:t>vguide.xml?u=u1da7q21p7x47</w:t>
       </w:r>
     </w:p>
     <w:sectPr>
@@ -385,13 +444,13 @@
     <w:name w:val="Normal"/>
     <w:qFormat/>
   </w:style>
-  <w:style w:type="character" w:default="1" w:styleId="DefaultParagraphFont">
+  <w:style w:type="character" w:default="1" w:styleId="Policepardfaut">
     <w:name w:val="Default Paragraph Font"/>
     <w:uiPriority w:val="1"/>
     <w:semiHidden/>
     <w:unhideWhenUsed/>
   </w:style>
-  <w:style w:type="table" w:default="1" w:styleId="TableNormal">
+  <w:style w:type="table" w:default="1" w:styleId="TableauNormal">
     <w:name w:val="Normal Table"/>
     <w:uiPriority w:val="99"/>
     <w:semiHidden/>
@@ -406,13 +465,13 @@
       </w:tblCellMar>
     </w:tblPr>
   </w:style>
-  <w:style w:type="numbering" w:default="1" w:styleId="NoList">
+  <w:style w:type="numbering" w:default="1" w:styleId="Aucuneliste">
     <w:name w:val="No List"/>
     <w:uiPriority w:val="99"/>
     <w:semiHidden/>
     <w:unhideWhenUsed/>
   </w:style>
-  <w:style w:type="paragraph" w:styleId="ListParagraph">
+  <w:style w:type="paragraph" w:styleId="Paragraphedeliste">
     <w:name w:val="List Paragraph"/>
     <w:basedOn w:val="Normal"/>
     <w:uiPriority w:val="34"/>
@@ -582,13 +641,13 @@
     <w:name w:val="Normal"/>
     <w:qFormat/>
   </w:style>
-  <w:style w:type="character" w:default="1" w:styleId="DefaultParagraphFont">
+  <w:style w:type="character" w:default="1" w:styleId="Policepardfaut">
     <w:name w:val="Default Paragraph Font"/>
     <w:uiPriority w:val="1"/>
     <w:semiHidden/>
     <w:unhideWhenUsed/>
   </w:style>
-  <w:style w:type="table" w:default="1" w:styleId="TableNormal">
+  <w:style w:type="table" w:default="1" w:styleId="TableauNormal">
     <w:name w:val="Normal Table"/>
     <w:uiPriority w:val="99"/>
     <w:semiHidden/>
@@ -603,13 +662,13 @@
       </w:tblCellMar>
     </w:tblPr>
   </w:style>
-  <w:style w:type="numbering" w:default="1" w:styleId="NoList">
+  <w:style w:type="numbering" w:default="1" w:styleId="Aucuneliste">
     <w:name w:val="No List"/>
     <w:uiPriority w:val="99"/>
     <w:semiHidden/>
     <w:unhideWhenUsed/>
   </w:style>
-  <w:style w:type="paragraph" w:styleId="ListParagraph">
+  <w:style w:type="paragraph" w:styleId="Paragraphedeliste">
     <w:name w:val="List Paragraph"/>
     <w:basedOn w:val="Normal"/>
     <w:uiPriority w:val="34"/>

</xml_diff>

<commit_message>
parsage du document XML
le contenu XML souhaité est inséré dans les balises HTML souhaité.
(test pour une chaine et un programme donnés)
</commit_message>
<xml_diff>
--- a/utiles/projet_dll_start.docx
+++ b/utiles/projet_dll_start.docx
@@ -19,39 +19,8 @@
           <w:szCs w:val="40"/>
           <w:u w:val="single"/>
         </w:rPr>
-        <w:t xml:space="preserve">PROJET DLL – </w:t>
+        <w:t>PROJET DLL – Brain storming</w:t>
       </w:r>
-      <w:proofErr w:type="spellStart"/>
-      <w:r>
-        <w:rPr>
-          <w:b/>
-          <w:sz w:val="40"/>
-          <w:szCs w:val="40"/>
-          <w:u w:val="single"/>
-        </w:rPr>
-        <w:t>Brain</w:t>
-      </w:r>
-      <w:proofErr w:type="spellEnd"/>
-      <w:r>
-        <w:rPr>
-          <w:b/>
-          <w:sz w:val="40"/>
-          <w:szCs w:val="40"/>
-          <w:u w:val="single"/>
-        </w:rPr>
-        <w:t xml:space="preserve"> </w:t>
-      </w:r>
-      <w:proofErr w:type="spellStart"/>
-      <w:r>
-        <w:rPr>
-          <w:b/>
-          <w:sz w:val="40"/>
-          <w:szCs w:val="40"/>
-          <w:u w:val="single"/>
-        </w:rPr>
-        <w:t>storming</w:t>
-      </w:r>
-      <w:proofErr w:type="spellEnd"/>
     </w:p>
     <w:p>
       <w:pPr>
@@ -66,7 +35,7 @@
     </w:p>
     <w:p>
       <w:pPr>
-        <w:pStyle w:val="Paragraphedeliste"/>
+        <w:pStyle w:val="ListParagraph"/>
         <w:numPr>
           <w:ilvl w:val="0"/>
           <w:numId w:val="1"/>
@@ -81,7 +50,7 @@
     </w:p>
     <w:p>
       <w:pPr>
-        <w:pStyle w:val="Paragraphedeliste"/>
+        <w:pStyle w:val="ListParagraph"/>
         <w:numPr>
           <w:ilvl w:val="0"/>
           <w:numId w:val="1"/>
@@ -93,7 +62,7 @@
     </w:p>
     <w:p>
       <w:pPr>
-        <w:pStyle w:val="Paragraphedeliste"/>
+        <w:pStyle w:val="ListParagraph"/>
         <w:numPr>
           <w:ilvl w:val="0"/>
           <w:numId w:val="1"/>
@@ -105,57 +74,50 @@
     </w:p>
     <w:p>
       <w:pPr>
-        <w:pStyle w:val="Paragraphedeliste"/>
+        <w:pStyle w:val="ListParagraph"/>
         <w:numPr>
           <w:ilvl w:val="0"/>
           <w:numId w:val="1"/>
         </w:numPr>
       </w:pPr>
       <w:r>
-        <w:t xml:space="preserve">Répertoire </w:t>
+        <w:t>Répertoire Javascript</w:t>
       </w:r>
-      <w:proofErr w:type="spellStart"/>
-      <w:r>
-        <w:t>Javascript</w:t>
-      </w:r>
-      <w:proofErr w:type="spellEnd"/>
     </w:p>
     <w:p>
       <w:pPr>
-        <w:pStyle w:val="Paragraphedeliste"/>
+        <w:pStyle w:val="ListParagraph"/>
         <w:numPr>
           <w:ilvl w:val="0"/>
           <w:numId w:val="1"/>
         </w:numPr>
       </w:pPr>
       <w:r>
-        <w:t xml:space="preserve">Fichier </w:t>
+        <w:t>Fichier manifest</w:t>
       </w:r>
-      <w:proofErr w:type="spellStart"/>
-      <w:r>
-        <w:t>manifest</w:t>
-      </w:r>
-      <w:proofErr w:type="spellEnd"/>
     </w:p>
     <w:p/>
     <w:p>
       <w:r>
         <w:t xml:space="preserve">Voici le lien où récupérer le fichier XML sur lequel travailler : </w:t>
       </w:r>
+      <w:hyperlink r:id="rId6" w:history="1">
+        <w:r>
+          <w:rPr>
+            <w:rStyle w:val="Hyperlink"/>
+            <w:highlight w:val="red"/>
+          </w:rPr>
+          <w:t>http://www.kazer.org/tvguide.xml?u=u1da7q21p7x47</w:t>
+        </w:r>
+      </w:hyperlink>
+    </w:p>
+    <w:p/>
+    <w:p>
       <w:r>
-        <w:rPr>
-          <w:highlight w:val="red"/>
-        </w:rPr>
-        <w:t>http://www.kazer.org/t</w:t>
+        <w:t>Essayer avec une requête « curl »</w:t>
       </w:r>
       <w:bookmarkStart w:id="0" w:name="_GoBack"/>
       <w:bookmarkEnd w:id="0"/>
-      <w:r>
-        <w:rPr>
-          <w:highlight w:val="red"/>
-        </w:rPr>
-        <w:t>vguide.xml?u=u1da7q21p7x47</w:t>
-      </w:r>
     </w:p>
     <w:sectPr>
       <w:pgSz w:w="11900" w:h="16840"/>
@@ -444,13 +406,13 @@
     <w:name w:val="Normal"/>
     <w:qFormat/>
   </w:style>
-  <w:style w:type="character" w:default="1" w:styleId="Policepardfaut">
+  <w:style w:type="character" w:default="1" w:styleId="DefaultParagraphFont">
     <w:name w:val="Default Paragraph Font"/>
     <w:uiPriority w:val="1"/>
     <w:semiHidden/>
     <w:unhideWhenUsed/>
   </w:style>
-  <w:style w:type="table" w:default="1" w:styleId="TableauNormal">
+  <w:style w:type="table" w:default="1" w:styleId="TableNormal">
     <w:name w:val="Normal Table"/>
     <w:uiPriority w:val="99"/>
     <w:semiHidden/>
@@ -465,13 +427,13 @@
       </w:tblCellMar>
     </w:tblPr>
   </w:style>
-  <w:style w:type="numbering" w:default="1" w:styleId="Aucuneliste">
+  <w:style w:type="numbering" w:default="1" w:styleId="NoList">
     <w:name w:val="No List"/>
     <w:uiPriority w:val="99"/>
     <w:semiHidden/>
     <w:unhideWhenUsed/>
   </w:style>
-  <w:style w:type="paragraph" w:styleId="Paragraphedeliste">
+  <w:style w:type="paragraph" w:styleId="ListParagraph">
     <w:name w:val="List Paragraph"/>
     <w:basedOn w:val="Normal"/>
     <w:uiPriority w:val="34"/>
@@ -481,6 +443,17 @@
       <w:ind w:left="720"/>
       <w:contextualSpacing/>
     </w:pPr>
+  </w:style>
+  <w:style w:type="character" w:styleId="Hyperlink">
+    <w:name w:val="Hyperlink"/>
+    <w:basedOn w:val="DefaultParagraphFont"/>
+    <w:uiPriority w:val="99"/>
+    <w:unhideWhenUsed/>
+    <w:rsid w:val="001B5C08"/>
+    <w:rPr>
+      <w:color w:val="0000FF" w:themeColor="hyperlink"/>
+      <w:u w:val="single"/>
+    </w:rPr>
   </w:style>
 </w:styles>
 </file>
@@ -641,13 +614,13 @@
     <w:name w:val="Normal"/>
     <w:qFormat/>
   </w:style>
-  <w:style w:type="character" w:default="1" w:styleId="Policepardfaut">
+  <w:style w:type="character" w:default="1" w:styleId="DefaultParagraphFont">
     <w:name w:val="Default Paragraph Font"/>
     <w:uiPriority w:val="1"/>
     <w:semiHidden/>
     <w:unhideWhenUsed/>
   </w:style>
-  <w:style w:type="table" w:default="1" w:styleId="TableauNormal">
+  <w:style w:type="table" w:default="1" w:styleId="TableNormal">
     <w:name w:val="Normal Table"/>
     <w:uiPriority w:val="99"/>
     <w:semiHidden/>
@@ -662,13 +635,13 @@
       </w:tblCellMar>
     </w:tblPr>
   </w:style>
-  <w:style w:type="numbering" w:default="1" w:styleId="Aucuneliste">
+  <w:style w:type="numbering" w:default="1" w:styleId="NoList">
     <w:name w:val="No List"/>
     <w:uiPriority w:val="99"/>
     <w:semiHidden/>
     <w:unhideWhenUsed/>
   </w:style>
-  <w:style w:type="paragraph" w:styleId="Paragraphedeliste">
+  <w:style w:type="paragraph" w:styleId="ListParagraph">
     <w:name w:val="List Paragraph"/>
     <w:basedOn w:val="Normal"/>
     <w:uiPriority w:val="34"/>
@@ -678,6 +651,17 @@
       <w:ind w:left="720"/>
       <w:contextualSpacing/>
     </w:pPr>
+  </w:style>
+  <w:style w:type="character" w:styleId="Hyperlink">
+    <w:name w:val="Hyperlink"/>
+    <w:basedOn w:val="DefaultParagraphFont"/>
+    <w:uiPriority w:val="99"/>
+    <w:unhideWhenUsed/>
+    <w:rsid w:val="001B5C08"/>
+    <w:rPr>
+      <w:color w:val="0000FF" w:themeColor="hyperlink"/>
+      <w:u w:val="single"/>
+    </w:rPr>
   </w:style>
 </w:styles>
 </file>

</xml_diff>